<commit_message>
added information in documentation
</commit_message>
<xml_diff>
--- a/Документация2 (1).docx
+++ b/Документация2 (1).docx
@@ -92,7 +92,7 @@
                                           </pic:cNvPicPr>
                                         </pic:nvPicPr>
                                         <pic:blipFill>
-                                          <a:blip r:embed="rId5">
+                                          <a:blip r:embed="rId6">
                                             <a:extLst>
                                               <a:ext uri="{28A0092B-C50C-407E-A947-70E740481C1C}">
                                                 <a14:useLocalDpi xmlns:a14="http://schemas.microsoft.com/office/drawing/2010/main" val="0"/>
@@ -781,7 +781,7 @@
                                     </pic:cNvPicPr>
                                   </pic:nvPicPr>
                                   <pic:blipFill>
-                                    <a:blip r:embed="rId5">
+                                    <a:blip r:embed="rId6">
                                       <a:extLst>
                                         <a:ext uri="{28A0092B-C50C-407E-A947-70E740481C1C}">
                                           <a14:useLocalDpi xmlns:a14="http://schemas.microsoft.com/office/drawing/2010/main" val="0"/>
@@ -5048,7 +5048,7 @@
         <w:lastRenderedPageBreak/>
         <w:t>(software repository). Базира се на Git </w:t>
       </w:r>
-      <w:hyperlink r:id="rId6">
+      <w:hyperlink r:id="rId7">
         <w:r>
           <w:rPr>
             <w:color w:val="000000"/>
@@ -5645,7 +5645,7 @@
                     <pic:cNvPicPr preferRelativeResize="0"/>
                   </pic:nvPicPr>
                   <pic:blipFill>
-                    <a:blip r:embed="rId7"/>
+                    <a:blip r:embed="rId8"/>
                     <a:srcRect/>
                     <a:stretch>
                       <a:fillRect/>
@@ -5871,7 +5871,7 @@
                     <pic:cNvPicPr preferRelativeResize="0"/>
                   </pic:nvPicPr>
                   <pic:blipFill>
-                    <a:blip r:embed="rId8"/>
+                    <a:blip r:embed="rId9"/>
                     <a:srcRect/>
                     <a:stretch>
                       <a:fillRect/>
@@ -5973,7 +5973,7 @@
                     <pic:cNvPicPr preferRelativeResize="0"/>
                   </pic:nvPicPr>
                   <pic:blipFill>
-                    <a:blip r:embed="rId9"/>
+                    <a:blip r:embed="rId10"/>
                     <a:srcRect/>
                     <a:stretch>
                       <a:fillRect/>
@@ -6102,7 +6102,7 @@
                     <pic:cNvPicPr preferRelativeResize="0"/>
                   </pic:nvPicPr>
                   <pic:blipFill>
-                    <a:blip r:embed="rId10"/>
+                    <a:blip r:embed="rId11"/>
                     <a:srcRect/>
                     <a:stretch>
                       <a:fillRect/>
@@ -7113,23 +7113,7 @@
           <w:sz w:val="28"/>
           <w:szCs w:val="28"/>
         </w:rPr>
-        <w:t xml:space="preserve">-то на приемащия се записва в колона </w:t>
-      </w:r>
-      <w:proofErr w:type="spellStart"/>
-      <w:r>
-        <w:rPr>
-          <w:sz w:val="28"/>
-          <w:szCs w:val="28"/>
-        </w:rPr>
-        <w:t>TakerId</w:t>
-      </w:r>
-      <w:proofErr w:type="spellEnd"/>
-      <w:r>
-        <w:rPr>
-          <w:sz w:val="28"/>
-          <w:szCs w:val="28"/>
-        </w:rPr>
-        <w:t>.</w:t>
+        <w:t>-то на приемащия се записва в колона TakerId.</w:t>
       </w:r>
     </w:p>
     <w:p>
@@ -8343,7 +8327,7 @@
                     <pic:cNvPicPr preferRelativeResize="0"/>
                   </pic:nvPicPr>
                   <pic:blipFill>
-                    <a:blip r:embed="rId11"/>
+                    <a:blip r:embed="rId12"/>
                     <a:srcRect/>
                     <a:stretch>
                       <a:fillRect/>
@@ -10802,7 +10786,7 @@
                     <pic:cNvPicPr preferRelativeResize="0"/>
                   </pic:nvPicPr>
                   <pic:blipFill>
-                    <a:blip r:embed="rId12"/>
+                    <a:blip r:embed="rId13"/>
                     <a:srcRect/>
                     <a:stretch>
                       <a:fillRect/>
@@ -11030,7 +11014,7 @@
                     <pic:cNvPicPr preferRelativeResize="0"/>
                   </pic:nvPicPr>
                   <pic:blipFill>
-                    <a:blip r:embed="rId13"/>
+                    <a:blip r:embed="rId14"/>
                     <a:srcRect/>
                     <a:stretch>
                       <a:fillRect/>
@@ -11158,6 +11142,8 @@
       <w:proofErr w:type="spellStart"/>
       <w:r>
         <w:rPr>
+          <w:b/>
+          <w:bCs/>
           <w:sz w:val="28"/>
           <w:szCs w:val="28"/>
         </w:rPr>
@@ -11201,6 +11187,8 @@
       <w:proofErr w:type="spellStart"/>
       <w:r>
         <w:rPr>
+          <w:i/>
+          <w:iCs/>
           <w:sz w:val="28"/>
           <w:szCs w:val="28"/>
         </w:rPr>
@@ -11209,10 +11197,19 @@
       <w:proofErr w:type="spellEnd"/>
       <w:r>
         <w:rPr>
-          <w:sz w:val="28"/>
-          <w:szCs w:val="28"/>
-        </w:rPr>
-        <w:t>() е за визуализация на всички роли.</w:t>
+          <w:i/>
+          <w:iCs/>
+          <w:sz w:val="28"/>
+          <w:szCs w:val="28"/>
+        </w:rPr>
+        <w:t>()</w:t>
+      </w:r>
+      <w:r>
+        <w:rPr>
+          <w:sz w:val="28"/>
+          <w:szCs w:val="28"/>
+        </w:rPr>
+        <w:t xml:space="preserve"> е за визуализация на всички роли.</w:t>
       </w:r>
     </w:p>
     <w:p>
@@ -11244,6 +11241,8 @@
       <w:proofErr w:type="spellStart"/>
       <w:r>
         <w:rPr>
+          <w:i/>
+          <w:iCs/>
           <w:sz w:val="28"/>
           <w:szCs w:val="28"/>
         </w:rPr>
@@ -11252,10 +11251,19 @@
       <w:proofErr w:type="spellEnd"/>
       <w:r>
         <w:rPr>
-          <w:sz w:val="28"/>
-          <w:szCs w:val="28"/>
-        </w:rPr>
-        <w:t>() е за добавяне на обява.</w:t>
+          <w:i/>
+          <w:iCs/>
+          <w:sz w:val="28"/>
+          <w:szCs w:val="28"/>
+        </w:rPr>
+        <w:t>()</w:t>
+      </w:r>
+      <w:r>
+        <w:rPr>
+          <w:sz w:val="28"/>
+          <w:szCs w:val="28"/>
+        </w:rPr>
+        <w:t xml:space="preserve"> е за добавяне на обява.</w:t>
       </w:r>
     </w:p>
     <w:p>
@@ -11287,6 +11295,8 @@
       <w:proofErr w:type="spellStart"/>
       <w:r>
         <w:rPr>
+          <w:i/>
+          <w:iCs/>
           <w:sz w:val="28"/>
           <w:szCs w:val="28"/>
         </w:rPr>
@@ -11295,10 +11305,19 @@
       <w:proofErr w:type="spellEnd"/>
       <w:r>
         <w:rPr>
-          <w:sz w:val="28"/>
-          <w:szCs w:val="28"/>
-        </w:rPr>
-        <w:t>() визуализира всички регистрирани потребители с техните потребителски имена и роли.</w:t>
+          <w:i/>
+          <w:iCs/>
+          <w:sz w:val="28"/>
+          <w:szCs w:val="28"/>
+        </w:rPr>
+        <w:t>()</w:t>
+      </w:r>
+      <w:r>
+        <w:rPr>
+          <w:sz w:val="28"/>
+          <w:szCs w:val="28"/>
+        </w:rPr>
+        <w:t xml:space="preserve"> визуализира всички регистрирани потребители с техните потребителски имена и роли.</w:t>
       </w:r>
     </w:p>
     <w:p>
@@ -11323,6 +11342,8 @@
       <w:proofErr w:type="spellStart"/>
       <w:r>
         <w:rPr>
+          <w:b/>
+          <w:bCs/>
           <w:sz w:val="28"/>
           <w:szCs w:val="28"/>
         </w:rPr>
@@ -11401,6 +11422,8 @@
       <w:proofErr w:type="spellStart"/>
       <w:r>
         <w:rPr>
+          <w:i/>
+          <w:iCs/>
           <w:sz w:val="28"/>
           <w:szCs w:val="28"/>
         </w:rPr>
@@ -11409,10 +11432,19 @@
       <w:proofErr w:type="spellEnd"/>
       <w:r>
         <w:rPr>
-          <w:sz w:val="28"/>
-          <w:szCs w:val="28"/>
-        </w:rPr>
-        <w:t xml:space="preserve">()  е за добавяне на категория. </w:t>
+          <w:i/>
+          <w:iCs/>
+          <w:sz w:val="28"/>
+          <w:szCs w:val="28"/>
+        </w:rPr>
+        <w:t>()</w:t>
+      </w:r>
+      <w:r>
+        <w:rPr>
+          <w:sz w:val="28"/>
+          <w:szCs w:val="28"/>
+        </w:rPr>
+        <w:t xml:space="preserve">  е за добавяне на категория. </w:t>
       </w:r>
     </w:p>
     <w:p>
@@ -11444,6 +11476,8 @@
       <w:proofErr w:type="spellStart"/>
       <w:r>
         <w:rPr>
+          <w:i/>
+          <w:iCs/>
           <w:sz w:val="28"/>
           <w:szCs w:val="28"/>
         </w:rPr>
@@ -11452,10 +11486,19 @@
       <w:proofErr w:type="spellEnd"/>
       <w:r>
         <w:rPr>
-          <w:sz w:val="28"/>
-          <w:szCs w:val="28"/>
-        </w:rPr>
-        <w:t>() е за редактиране на съществуващата категория. Разрешено само за администратора.</w:t>
+          <w:i/>
+          <w:iCs/>
+          <w:sz w:val="28"/>
+          <w:szCs w:val="28"/>
+        </w:rPr>
+        <w:t>()</w:t>
+      </w:r>
+      <w:r>
+        <w:rPr>
+          <w:sz w:val="28"/>
+          <w:szCs w:val="28"/>
+        </w:rPr>
+        <w:t xml:space="preserve"> е за редактиране на съществуващата категория. Разрешено само за администратора.</w:t>
       </w:r>
     </w:p>
     <w:p>
@@ -11487,6 +11530,8 @@
       <w:proofErr w:type="spellStart"/>
       <w:r>
         <w:rPr>
+          <w:i/>
+          <w:iCs/>
           <w:sz w:val="28"/>
           <w:szCs w:val="28"/>
         </w:rPr>
@@ -11495,10 +11540,19 @@
       <w:proofErr w:type="spellEnd"/>
       <w:r>
         <w:rPr>
-          <w:sz w:val="28"/>
-          <w:szCs w:val="28"/>
-        </w:rPr>
-        <w:t>() е за изтриване на категория. На тази функция единствено право има администраторът.</w:t>
+          <w:i/>
+          <w:iCs/>
+          <w:sz w:val="28"/>
+          <w:szCs w:val="28"/>
+        </w:rPr>
+        <w:t>()</w:t>
+      </w:r>
+      <w:r>
+        <w:rPr>
+          <w:sz w:val="28"/>
+          <w:szCs w:val="28"/>
+        </w:rPr>
+        <w:t xml:space="preserve"> е за изтриване на категория. На тази функция единствено право има администраторът.</w:t>
       </w:r>
     </w:p>
     <w:p>
@@ -11549,10 +11603,19 @@
       </w:pPr>
       <w:r>
         <w:rPr>
-          <w:sz w:val="28"/>
-          <w:szCs w:val="28"/>
-        </w:rPr>
-        <w:t>HomeController - Контролерът, който се появява по дефоулт при създаването на проекта.</w:t>
+          <w:b/>
+          <w:bCs/>
+          <w:sz w:val="28"/>
+          <w:szCs w:val="28"/>
+        </w:rPr>
+        <w:t>HomeController</w:t>
+      </w:r>
+      <w:r>
+        <w:rPr>
+          <w:sz w:val="28"/>
+          <w:szCs w:val="28"/>
+        </w:rPr>
+        <w:t xml:space="preserve"> - Контролерът, който се появява по дефоулт при създаването на проекта.</w:t>
       </w:r>
     </w:p>
     <w:p>
@@ -11577,6 +11640,8 @@
       <w:proofErr w:type="spellStart"/>
       <w:r>
         <w:rPr>
+          <w:b/>
+          <w:bCs/>
           <w:sz w:val="28"/>
           <w:szCs w:val="28"/>
         </w:rPr>
@@ -11585,10 +11650,19 @@
       <w:proofErr w:type="spellEnd"/>
       <w:r>
         <w:rPr>
-          <w:sz w:val="28"/>
-          <w:szCs w:val="28"/>
-        </w:rPr>
-        <w:t>() - Главният контролер на уеб приложението.</w:t>
+          <w:b/>
+          <w:bCs/>
+          <w:sz w:val="28"/>
+          <w:szCs w:val="28"/>
+        </w:rPr>
+        <w:t>()</w:t>
+      </w:r>
+      <w:r>
+        <w:rPr>
+          <w:sz w:val="28"/>
+          <w:szCs w:val="28"/>
+        </w:rPr>
+        <w:t xml:space="preserve"> - Главният контролер на уеб приложението.</w:t>
       </w:r>
     </w:p>
     <w:p>
@@ -11611,13 +11685,35 @@
           <w:szCs w:val="28"/>
         </w:rPr>
       </w:pPr>
-      <w:r>
-        <w:rPr>
+      <w:proofErr w:type="gramStart"/>
+      <w:r>
+        <w:rPr>
+          <w:i/>
+          <w:iCs/>
           <w:sz w:val="28"/>
           <w:szCs w:val="28"/>
           <w:lang w:val="en-BZ"/>
         </w:rPr>
-        <w:t xml:space="preserve">Index() </w:t>
+        <w:t>Index(</w:t>
+      </w:r>
+      <w:proofErr w:type="gramEnd"/>
+      <w:r>
+        <w:rPr>
+          <w:i/>
+          <w:iCs/>
+          <w:sz w:val="28"/>
+          <w:szCs w:val="28"/>
+          <w:lang w:val="en-BZ"/>
+        </w:rPr>
+        <w:t>)</w:t>
+      </w:r>
+      <w:r>
+        <w:rPr>
+          <w:sz w:val="28"/>
+          <w:szCs w:val="28"/>
+          <w:lang w:val="en-BZ"/>
+        </w:rPr>
+        <w:t xml:space="preserve"> </w:t>
       </w:r>
       <w:r>
         <w:rPr>
@@ -11656,11 +11752,21 @@
       </w:r>
       <w:r>
         <w:rPr>
+          <w:i/>
+          <w:iCs/>
           <w:sz w:val="28"/>
           <w:szCs w:val="28"/>
           <w:lang w:val="en-BZ"/>
         </w:rPr>
-        <w:t xml:space="preserve">Add() – </w:t>
+        <w:t>Add()</w:t>
+      </w:r>
+      <w:r>
+        <w:rPr>
+          <w:sz w:val="28"/>
+          <w:szCs w:val="28"/>
+          <w:lang w:val="en-BZ"/>
+        </w:rPr>
+        <w:t xml:space="preserve"> – </w:t>
       </w:r>
       <w:r>
         <w:rPr>
@@ -11721,11 +11827,21 @@
       </w:r>
       <w:r>
         <w:rPr>
+          <w:i/>
+          <w:iCs/>
           <w:sz w:val="28"/>
           <w:szCs w:val="28"/>
           <w:lang w:val="en-BZ"/>
         </w:rPr>
-        <w:t xml:space="preserve">Edit() – </w:t>
+        <w:t>Edit()</w:t>
+      </w:r>
+      <w:r>
+        <w:rPr>
+          <w:sz w:val="28"/>
+          <w:szCs w:val="28"/>
+          <w:lang w:val="en-BZ"/>
+        </w:rPr>
+        <w:t xml:space="preserve"> – </w:t>
       </w:r>
       <w:r>
         <w:rPr>
@@ -11764,11 +11880,21 @@
       </w:r>
       <w:r>
         <w:rPr>
+          <w:i/>
+          <w:iCs/>
           <w:sz w:val="28"/>
           <w:szCs w:val="28"/>
           <w:lang w:val="en-BZ"/>
         </w:rPr>
-        <w:t xml:space="preserve">Delete() – </w:t>
+        <w:t>Delete()</w:t>
+      </w:r>
+      <w:r>
+        <w:rPr>
+          <w:sz w:val="28"/>
+          <w:szCs w:val="28"/>
+          <w:lang w:val="en-BZ"/>
+        </w:rPr>
+        <w:t xml:space="preserve"> – </w:t>
       </w:r>
       <w:r>
         <w:rPr>
@@ -11807,8 +11933,11 @@
         </w:rPr>
       </w:pPr>
       <w:proofErr w:type="spellStart"/>
-      <w:r>
-        <w:rPr>
+      <w:proofErr w:type="gramStart"/>
+      <w:r>
+        <w:rPr>
+          <w:i/>
+          <w:iCs/>
           <w:sz w:val="28"/>
           <w:szCs w:val="28"/>
           <w:lang w:val="en-BZ"/>
@@ -11818,11 +11947,32 @@
       <w:proofErr w:type="spellEnd"/>
       <w:r>
         <w:rPr>
+          <w:i/>
+          <w:iCs/>
           <w:sz w:val="28"/>
           <w:szCs w:val="28"/>
           <w:lang w:val="en-BZ"/>
         </w:rPr>
-        <w:t xml:space="preserve">() – </w:t>
+        <w:t>(</w:t>
+      </w:r>
+      <w:proofErr w:type="gramEnd"/>
+      <w:r>
+        <w:rPr>
+          <w:i/>
+          <w:iCs/>
+          <w:sz w:val="28"/>
+          <w:szCs w:val="28"/>
+          <w:lang w:val="en-BZ"/>
+        </w:rPr>
+        <w:t>)</w:t>
+      </w:r>
+      <w:r>
+        <w:rPr>
+          <w:sz w:val="28"/>
+          <w:szCs w:val="28"/>
+          <w:lang w:val="en-BZ"/>
+        </w:rPr>
+        <w:t xml:space="preserve"> – </w:t>
       </w:r>
       <w:r>
         <w:rPr>
@@ -11852,6 +12002,658 @@
           <w:szCs w:val="28"/>
         </w:rPr>
       </w:pPr>
+      <w:r>
+        <w:rPr>
+          <w:sz w:val="28"/>
+          <w:szCs w:val="28"/>
+        </w:rPr>
+        <w:t xml:space="preserve">Екшъните </w:t>
+      </w:r>
+      <w:r>
+        <w:rPr>
+          <w:i/>
+          <w:iCs/>
+          <w:sz w:val="28"/>
+          <w:szCs w:val="28"/>
+          <w:lang w:val="en-BZ"/>
+        </w:rPr>
+        <w:t>Services()</w:t>
+      </w:r>
+      <w:r>
+        <w:rPr>
+          <w:sz w:val="28"/>
+          <w:szCs w:val="28"/>
+          <w:lang w:val="en-BZ"/>
+        </w:rPr>
+        <w:t xml:space="preserve"> </w:t>
+      </w:r>
+      <w:r>
+        <w:rPr>
+          <w:sz w:val="28"/>
+          <w:szCs w:val="28"/>
+        </w:rPr>
+        <w:t>и</w:t>
+      </w:r>
+      <w:r>
+        <w:rPr>
+          <w:sz w:val="28"/>
+          <w:szCs w:val="28"/>
+          <w:lang w:val="en-BZ"/>
+        </w:rPr>
+        <w:t xml:space="preserve"> </w:t>
+      </w:r>
+      <w:proofErr w:type="spellStart"/>
+      <w:r>
+        <w:rPr>
+          <w:i/>
+          <w:iCs/>
+          <w:sz w:val="28"/>
+          <w:szCs w:val="28"/>
+          <w:lang w:val="en-BZ"/>
+        </w:rPr>
+        <w:t>AboutUs</w:t>
+      </w:r>
+      <w:proofErr w:type="spellEnd"/>
+      <w:r>
+        <w:rPr>
+          <w:i/>
+          <w:iCs/>
+          <w:sz w:val="28"/>
+          <w:szCs w:val="28"/>
+          <w:lang w:val="en-BZ"/>
+        </w:rPr>
+        <w:t>()</w:t>
+      </w:r>
+      <w:r>
+        <w:rPr>
+          <w:sz w:val="28"/>
+          <w:szCs w:val="28"/>
+        </w:rPr>
+        <w:t xml:space="preserve"> са без никакви функции. Единствената им роля, е за да съществуват създадените </w:t>
+      </w:r>
+      <w:r>
+        <w:rPr>
+          <w:sz w:val="28"/>
+          <w:szCs w:val="28"/>
+          <w:lang w:val="en-BZ"/>
+        </w:rPr>
+        <w:t>View-</w:t>
+      </w:r>
+      <w:r>
+        <w:rPr>
+          <w:sz w:val="28"/>
+          <w:szCs w:val="28"/>
+        </w:rPr>
+        <w:t>та.</w:t>
+      </w:r>
+    </w:p>
+    <w:p>
+      <w:pPr>
+        <w:pStyle w:val="a5"/>
+        <w:numPr>
+          <w:ilvl w:val="0"/>
+          <w:numId w:val="21"/>
+        </w:numPr>
+        <w:pBdr>
+          <w:top w:val="nil"/>
+          <w:left w:val="nil"/>
+          <w:bottom w:val="nil"/>
+          <w:right w:val="nil"/>
+          <w:between w:val="nil"/>
+        </w:pBdr>
+        <w:jc w:val="both"/>
+        <w:rPr>
+          <w:sz w:val="28"/>
+          <w:szCs w:val="28"/>
+        </w:rPr>
+      </w:pPr>
+      <w:proofErr w:type="gramStart"/>
+      <w:r>
+        <w:rPr>
+          <w:i/>
+          <w:iCs/>
+          <w:sz w:val="28"/>
+          <w:szCs w:val="28"/>
+          <w:lang w:val="en-BZ"/>
+        </w:rPr>
+        <w:t>Contacts(</w:t>
+      </w:r>
+      <w:proofErr w:type="gramEnd"/>
+      <w:r>
+        <w:rPr>
+          <w:i/>
+          <w:iCs/>
+          <w:sz w:val="28"/>
+          <w:szCs w:val="28"/>
+          <w:lang w:val="en-BZ"/>
+        </w:rPr>
+        <w:t>)</w:t>
+      </w:r>
+      <w:r>
+        <w:rPr>
+          <w:sz w:val="28"/>
+          <w:szCs w:val="28"/>
+          <w:lang w:val="en-BZ"/>
+        </w:rPr>
+        <w:t xml:space="preserve"> – </w:t>
+      </w:r>
+      <w:r>
+        <w:rPr>
+          <w:sz w:val="28"/>
+          <w:szCs w:val="28"/>
+        </w:rPr>
+        <w:t xml:space="preserve">е за изпращане на съобщение. Името и </w:t>
+      </w:r>
+      <w:r>
+        <w:rPr>
+          <w:sz w:val="28"/>
+          <w:szCs w:val="28"/>
+          <w:lang w:val="en-BZ"/>
+        </w:rPr>
+        <w:t>E-mail</w:t>
+      </w:r>
+      <w:r>
+        <w:rPr>
+          <w:sz w:val="28"/>
+          <w:szCs w:val="28"/>
+        </w:rPr>
+        <w:t>-ът се записват автоматично. Заглавието на съобщението и самото съобщение се попълва от потребителя.</w:t>
+      </w:r>
+    </w:p>
+    <w:p>
+      <w:pPr>
+        <w:pStyle w:val="a5"/>
+        <w:numPr>
+          <w:ilvl w:val="0"/>
+          <w:numId w:val="21"/>
+        </w:numPr>
+        <w:pBdr>
+          <w:top w:val="nil"/>
+          <w:left w:val="nil"/>
+          <w:bottom w:val="nil"/>
+          <w:right w:val="nil"/>
+          <w:between w:val="nil"/>
+        </w:pBdr>
+        <w:jc w:val="both"/>
+        <w:rPr>
+          <w:sz w:val="28"/>
+          <w:szCs w:val="28"/>
+        </w:rPr>
+      </w:pPr>
+      <w:r>
+        <w:rPr>
+          <w:sz w:val="28"/>
+          <w:szCs w:val="28"/>
+        </w:rPr>
+        <w:t xml:space="preserve"> </w:t>
+      </w:r>
+      <w:proofErr w:type="gramStart"/>
+      <w:r>
+        <w:rPr>
+          <w:i/>
+          <w:iCs/>
+          <w:sz w:val="28"/>
+          <w:szCs w:val="28"/>
+          <w:lang w:val="en-BZ"/>
+        </w:rPr>
+        <w:t>Messages(</w:t>
+      </w:r>
+      <w:proofErr w:type="gramEnd"/>
+      <w:r>
+        <w:rPr>
+          <w:i/>
+          <w:iCs/>
+          <w:sz w:val="28"/>
+          <w:szCs w:val="28"/>
+          <w:lang w:val="en-BZ"/>
+        </w:rPr>
+        <w:t>)</w:t>
+      </w:r>
+      <w:r>
+        <w:rPr>
+          <w:sz w:val="28"/>
+          <w:szCs w:val="28"/>
+          <w:lang w:val="en-BZ"/>
+        </w:rPr>
+        <w:t xml:space="preserve"> – </w:t>
+      </w:r>
+      <w:r>
+        <w:rPr>
+          <w:sz w:val="28"/>
+          <w:szCs w:val="28"/>
+        </w:rPr>
+        <w:t>визуализира съобщенията от потребителите.</w:t>
+      </w:r>
+      <w:r>
+        <w:rPr>
+          <w:sz w:val="28"/>
+          <w:szCs w:val="28"/>
+        </w:rPr>
+        <w:t xml:space="preserve"> Достъпен е само за администратора.</w:t>
+      </w:r>
+    </w:p>
+    <w:p>
+      <w:pPr>
+        <w:pStyle w:val="a5"/>
+        <w:numPr>
+          <w:ilvl w:val="0"/>
+          <w:numId w:val="21"/>
+        </w:numPr>
+        <w:pBdr>
+          <w:top w:val="nil"/>
+          <w:left w:val="nil"/>
+          <w:bottom w:val="nil"/>
+          <w:right w:val="nil"/>
+          <w:between w:val="nil"/>
+        </w:pBdr>
+        <w:jc w:val="both"/>
+        <w:rPr>
+          <w:sz w:val="28"/>
+          <w:szCs w:val="28"/>
+        </w:rPr>
+      </w:pPr>
+      <w:proofErr w:type="gramStart"/>
+      <w:r>
+        <w:rPr>
+          <w:i/>
+          <w:iCs/>
+          <w:sz w:val="28"/>
+          <w:szCs w:val="28"/>
+          <w:lang w:val="en-BZ"/>
+        </w:rPr>
+        <w:t>Pause(</w:t>
+      </w:r>
+      <w:proofErr w:type="gramEnd"/>
+      <w:r>
+        <w:rPr>
+          <w:i/>
+          <w:iCs/>
+          <w:sz w:val="28"/>
+          <w:szCs w:val="28"/>
+          <w:lang w:val="en-BZ"/>
+        </w:rPr>
+        <w:t>)</w:t>
+      </w:r>
+      <w:r>
+        <w:rPr>
+          <w:sz w:val="28"/>
+          <w:szCs w:val="28"/>
+          <w:lang w:val="en-BZ"/>
+        </w:rPr>
+        <w:t xml:space="preserve"> – </w:t>
+      </w:r>
+      <w:r>
+        <w:rPr>
+          <w:sz w:val="28"/>
+          <w:szCs w:val="28"/>
+        </w:rPr>
+        <w:t xml:space="preserve">за спиране на публичната обява и отново публикуване. Отговарящ за бутона с функция спиране и стартиране. При кликването на бутона, екшънът се активира и статуса на обявата ако е </w:t>
+      </w:r>
+      <w:r>
+        <w:rPr>
+          <w:sz w:val="28"/>
+          <w:szCs w:val="28"/>
+          <w:lang w:val="en-BZ"/>
+        </w:rPr>
+        <w:t xml:space="preserve">true </w:t>
+      </w:r>
+      <w:r>
+        <w:rPr>
+          <w:sz w:val="28"/>
+          <w:szCs w:val="28"/>
+        </w:rPr>
+        <w:t xml:space="preserve">става </w:t>
+      </w:r>
+      <w:r>
+        <w:rPr>
+          <w:sz w:val="28"/>
+          <w:szCs w:val="28"/>
+          <w:lang w:val="en-BZ"/>
+        </w:rPr>
+        <w:t xml:space="preserve">false </w:t>
+      </w:r>
+      <w:r>
+        <w:rPr>
+          <w:sz w:val="28"/>
+          <w:szCs w:val="28"/>
+        </w:rPr>
+        <w:t xml:space="preserve">и ако е </w:t>
+      </w:r>
+      <w:r>
+        <w:rPr>
+          <w:sz w:val="28"/>
+          <w:szCs w:val="28"/>
+          <w:lang w:val="en-BZ"/>
+        </w:rPr>
+        <w:t xml:space="preserve">false </w:t>
+      </w:r>
+      <w:r>
+        <w:rPr>
+          <w:sz w:val="28"/>
+          <w:szCs w:val="28"/>
+        </w:rPr>
+        <w:t xml:space="preserve">става </w:t>
+      </w:r>
+      <w:r>
+        <w:rPr>
+          <w:sz w:val="28"/>
+          <w:szCs w:val="28"/>
+          <w:lang w:val="en-BZ"/>
+        </w:rPr>
+        <w:t>true.</w:t>
+      </w:r>
+    </w:p>
+    <w:p>
+      <w:pPr>
+        <w:pStyle w:val="a5"/>
+        <w:numPr>
+          <w:ilvl w:val="0"/>
+          <w:numId w:val="21"/>
+        </w:numPr>
+        <w:pBdr>
+          <w:top w:val="nil"/>
+          <w:left w:val="nil"/>
+          <w:bottom w:val="nil"/>
+          <w:right w:val="nil"/>
+          <w:between w:val="nil"/>
+        </w:pBdr>
+        <w:jc w:val="both"/>
+        <w:rPr>
+          <w:sz w:val="28"/>
+          <w:szCs w:val="28"/>
+        </w:rPr>
+      </w:pPr>
+      <w:r>
+        <w:rPr>
+          <w:i/>
+          <w:iCs/>
+          <w:sz w:val="28"/>
+          <w:szCs w:val="28"/>
+          <w:lang w:val="en-BZ"/>
+        </w:rPr>
+        <w:t>Accept()</w:t>
+      </w:r>
+      <w:r>
+        <w:rPr>
+          <w:sz w:val="28"/>
+          <w:szCs w:val="28"/>
+          <w:lang w:val="en-BZ"/>
+        </w:rPr>
+        <w:t xml:space="preserve"> </w:t>
+      </w:r>
+      <w:r>
+        <w:rPr>
+          <w:sz w:val="28"/>
+          <w:szCs w:val="28"/>
+        </w:rPr>
+        <w:t xml:space="preserve">– Приемане на обява. По </w:t>
+      </w:r>
+      <w:r>
+        <w:rPr>
+          <w:sz w:val="28"/>
+          <w:szCs w:val="28"/>
+          <w:lang w:val="en-BZ"/>
+        </w:rPr>
+        <w:t xml:space="preserve">id </w:t>
+      </w:r>
+      <w:r>
+        <w:rPr>
+          <w:sz w:val="28"/>
+          <w:szCs w:val="28"/>
+        </w:rPr>
+        <w:t xml:space="preserve">намира обявата и в </w:t>
+      </w:r>
+      <w:r>
+        <w:rPr>
+          <w:sz w:val="28"/>
+          <w:szCs w:val="28"/>
+          <w:lang w:val="en-BZ"/>
+        </w:rPr>
+        <w:t xml:space="preserve">TakerId </w:t>
+      </w:r>
+      <w:r>
+        <w:rPr>
+          <w:sz w:val="28"/>
+          <w:szCs w:val="28"/>
+        </w:rPr>
+        <w:t xml:space="preserve">записва </w:t>
+      </w:r>
+      <w:r>
+        <w:rPr>
+          <w:sz w:val="28"/>
+          <w:szCs w:val="28"/>
+          <w:lang w:val="en-BZ"/>
+        </w:rPr>
+        <w:t>id</w:t>
+      </w:r>
+      <w:r>
+        <w:rPr>
+          <w:sz w:val="28"/>
+          <w:szCs w:val="28"/>
+        </w:rPr>
+        <w:t>-то на приемащия.</w:t>
+      </w:r>
+    </w:p>
+    <w:p>
+      <w:pPr>
+        <w:pStyle w:val="a5"/>
+        <w:numPr>
+          <w:ilvl w:val="0"/>
+          <w:numId w:val="21"/>
+        </w:numPr>
+        <w:pBdr>
+          <w:top w:val="nil"/>
+          <w:left w:val="nil"/>
+          <w:bottom w:val="nil"/>
+          <w:right w:val="nil"/>
+          <w:between w:val="nil"/>
+        </w:pBdr>
+        <w:jc w:val="both"/>
+        <w:rPr>
+          <w:sz w:val="28"/>
+          <w:szCs w:val="28"/>
+        </w:rPr>
+      </w:pPr>
+      <w:r>
+        <w:rPr>
+          <w:i/>
+          <w:iCs/>
+          <w:sz w:val="28"/>
+          <w:szCs w:val="28"/>
+          <w:lang w:val="en-BZ"/>
+        </w:rPr>
+        <w:t xml:space="preserve">Refuse() </w:t>
+      </w:r>
+      <w:r>
+        <w:rPr>
+          <w:sz w:val="28"/>
+          <w:szCs w:val="28"/>
+        </w:rPr>
+        <w:t xml:space="preserve">– За отказване на приетата поръчка. Зачиства </w:t>
+      </w:r>
+      <w:r>
+        <w:rPr>
+          <w:sz w:val="28"/>
+          <w:szCs w:val="28"/>
+          <w:lang w:val="en-BZ"/>
+        </w:rPr>
+        <w:t>id-</w:t>
+      </w:r>
+      <w:r>
+        <w:rPr>
+          <w:sz w:val="28"/>
+          <w:szCs w:val="28"/>
+        </w:rPr>
+        <w:t xml:space="preserve">то от </w:t>
+      </w:r>
+      <w:r>
+        <w:rPr>
+          <w:sz w:val="28"/>
+          <w:szCs w:val="28"/>
+          <w:lang w:val="en-BZ"/>
+        </w:rPr>
+        <w:t>TakerId.</w:t>
+      </w:r>
+    </w:p>
+    <w:p>
+      <w:pPr>
+        <w:pStyle w:val="a5"/>
+        <w:numPr>
+          <w:ilvl w:val="0"/>
+          <w:numId w:val="21"/>
+        </w:numPr>
+        <w:pBdr>
+          <w:top w:val="nil"/>
+          <w:left w:val="nil"/>
+          <w:bottom w:val="nil"/>
+          <w:right w:val="nil"/>
+          <w:between w:val="nil"/>
+        </w:pBdr>
+        <w:jc w:val="both"/>
+        <w:rPr>
+          <w:i/>
+          <w:iCs/>
+          <w:sz w:val="28"/>
+          <w:szCs w:val="28"/>
+        </w:rPr>
+      </w:pPr>
+      <w:proofErr w:type="gramStart"/>
+      <w:r>
+        <w:rPr>
+          <w:i/>
+          <w:iCs/>
+          <w:sz w:val="28"/>
+          <w:szCs w:val="28"/>
+          <w:lang w:val="en-BZ"/>
+        </w:rPr>
+        <w:t>Search(</w:t>
+      </w:r>
+      <w:proofErr w:type="gramEnd"/>
+      <w:r>
+        <w:rPr>
+          <w:i/>
+          <w:iCs/>
+          <w:sz w:val="28"/>
+          <w:szCs w:val="28"/>
+          <w:lang w:val="en-BZ"/>
+        </w:rPr>
+        <w:t>)</w:t>
+      </w:r>
+      <w:r>
+        <w:rPr>
+          <w:i/>
+          <w:iCs/>
+          <w:sz w:val="28"/>
+          <w:szCs w:val="28"/>
+          <w:lang w:val="en-BZ"/>
+        </w:rPr>
+        <w:t xml:space="preserve"> </w:t>
+      </w:r>
+      <w:r>
+        <w:rPr>
+          <w:sz w:val="28"/>
+          <w:szCs w:val="28"/>
+          <w:lang w:val="en-BZ"/>
+        </w:rPr>
+        <w:t xml:space="preserve">– </w:t>
+      </w:r>
+      <w:r>
+        <w:rPr>
+          <w:sz w:val="28"/>
+          <w:szCs w:val="28"/>
+        </w:rPr>
+        <w:t>Търсачка за намиране на обяви. Взема въведения текст от търсачката и почва да търси по имената на обявите от базата.</w:t>
+      </w:r>
+    </w:p>
+    <w:p>
+      <w:pPr>
+        <w:pStyle w:val="a5"/>
+        <w:numPr>
+          <w:ilvl w:val="0"/>
+          <w:numId w:val="21"/>
+        </w:numPr>
+        <w:pBdr>
+          <w:top w:val="nil"/>
+          <w:left w:val="nil"/>
+          <w:bottom w:val="nil"/>
+          <w:right w:val="nil"/>
+          <w:between w:val="nil"/>
+        </w:pBdr>
+        <w:jc w:val="both"/>
+        <w:rPr>
+          <w:i/>
+          <w:iCs/>
+          <w:sz w:val="28"/>
+          <w:szCs w:val="28"/>
+        </w:rPr>
+      </w:pPr>
+      <w:proofErr w:type="gramStart"/>
+      <w:r>
+        <w:rPr>
+          <w:i/>
+          <w:iCs/>
+          <w:sz w:val="28"/>
+          <w:szCs w:val="28"/>
+          <w:lang w:val="en-BZ"/>
+        </w:rPr>
+        <w:t>MyJobs(</w:t>
+      </w:r>
+      <w:proofErr w:type="gramEnd"/>
+      <w:r>
+        <w:rPr>
+          <w:i/>
+          <w:iCs/>
+          <w:sz w:val="28"/>
+          <w:szCs w:val="28"/>
+          <w:lang w:val="en-BZ"/>
+        </w:rPr>
+        <w:t xml:space="preserve">) – </w:t>
+      </w:r>
+      <w:r>
+        <w:rPr>
+          <w:sz w:val="28"/>
+          <w:szCs w:val="28"/>
+        </w:rPr>
+        <w:t xml:space="preserve">Този екшън сортира обявите по моето </w:t>
+      </w:r>
+      <w:r>
+        <w:rPr>
+          <w:sz w:val="28"/>
+          <w:szCs w:val="28"/>
+          <w:lang/>
+        </w:rPr>
+        <w:t xml:space="preserve">Id </w:t>
+      </w:r>
+      <w:r>
+        <w:rPr>
+          <w:sz w:val="28"/>
+          <w:szCs w:val="28"/>
+        </w:rPr>
+        <w:t>и след това ми ги връща. Тоест с помощта на този екшън потребителят в секция Моите Обяви си вижда собствените обяви.</w:t>
+      </w:r>
+    </w:p>
+    <w:p>
+      <w:pPr>
+        <w:pStyle w:val="a5"/>
+        <w:numPr>
+          <w:ilvl w:val="0"/>
+          <w:numId w:val="21"/>
+        </w:numPr>
+        <w:pBdr>
+          <w:top w:val="nil"/>
+          <w:left w:val="nil"/>
+          <w:bottom w:val="nil"/>
+          <w:right w:val="nil"/>
+          <w:between w:val="nil"/>
+        </w:pBdr>
+        <w:jc w:val="both"/>
+        <w:rPr>
+          <w:i/>
+          <w:iCs/>
+          <w:sz w:val="28"/>
+          <w:szCs w:val="28"/>
+        </w:rPr>
+      </w:pPr>
     </w:p>
     <w:p>
       <w:pPr>
@@ -11880,6 +12682,7 @@
           <w:sz w:val="28"/>
           <w:szCs w:val="28"/>
         </w:rPr>
+        <w:lastRenderedPageBreak/>
         <w:t>—-----екшъни—</w:t>
       </w:r>
     </w:p>
@@ -12977,7 +13780,6 @@
           <w:sz w:val="28"/>
           <w:szCs w:val="28"/>
         </w:rPr>
-        <w:lastRenderedPageBreak/>
         <w:t>GET</w:t>
       </w:r>
       <w:r>
@@ -13201,6 +14003,7 @@
           <w:sz w:val="32"/>
           <w:szCs w:val="32"/>
         </w:rPr>
+        <w:lastRenderedPageBreak/>
         <w:t>Съдържание на папките</w:t>
       </w:r>
     </w:p>
@@ -13555,16 +14358,7 @@
           <w:sz w:val="28"/>
           <w:szCs w:val="28"/>
         </w:rPr>
-        <w:t xml:space="preserve">Вески такъв клас притежава методи, които се наричат екшъни. Имената на екшъните задължително трябва да </w:t>
-      </w:r>
-      <w:r>
-        <w:rPr>
-          <w:color w:val="000000"/>
-          <w:sz w:val="28"/>
-          <w:szCs w:val="28"/>
-        </w:rPr>
-        <w:lastRenderedPageBreak/>
-        <w:t>съвпадат с имената на HTML файловете, иначе конкретният файл няма да се отвори и ще даде грешка.</w:t>
+        <w:t>Вески такъв клас притежава методи, които се наричат екшъни. Имената на екшъните задължително трябва да съвпадат с имената на HTML файловете, иначе конкретният файл няма да се отвори и ще даде грешка.</w:t>
       </w:r>
     </w:p>
     <w:p>
@@ -14181,6 +14975,7 @@
           <w:sz w:val="28"/>
           <w:szCs w:val="28"/>
         </w:rPr>
+        <w:lastRenderedPageBreak/>
         <w:t>Кода за създаване на миграция</w:t>
       </w:r>
     </w:p>
@@ -14636,7 +15431,6 @@
           <w:sz w:val="28"/>
           <w:szCs w:val="28"/>
         </w:rPr>
-        <w:lastRenderedPageBreak/>
         <w:t xml:space="preserve">Механизмът за предаване на данните  се нарича Model </w:t>
       </w:r>
       <w:proofErr w:type="spellStart"/>
@@ -14992,6 +15786,7 @@
           <w:sz w:val="28"/>
           <w:szCs w:val="28"/>
         </w:rPr>
+        <w:lastRenderedPageBreak/>
         <w:t xml:space="preserve">    </w:t>
       </w:r>
     </w:p>
@@ -15595,17 +16390,7 @@
           <w:szCs w:val="28"/>
           <w:highlight w:val="white"/>
         </w:rPr>
-        <w:t xml:space="preserve"> за обичайни задачи - като създаване на формуляри, връзки, зареждане на активи и други - и още повече налични в публични хранилища на GitHub и </w:t>
-      </w:r>
-      <w:r>
-        <w:rPr>
-          <w:color w:val="000000"/>
-          <w:sz w:val="28"/>
-          <w:szCs w:val="28"/>
-          <w:highlight w:val="white"/>
-        </w:rPr>
-        <w:lastRenderedPageBreak/>
-        <w:t xml:space="preserve">като пакети </w:t>
+        <w:t xml:space="preserve"> за обичайни задачи - като създаване на формуляри, връзки, зареждане на активи и други - и още повече налични в публични хранилища на GitHub и като пакети </w:t>
       </w:r>
       <w:proofErr w:type="spellStart"/>
       <w:r>
@@ -16313,6 +17098,7 @@
           <w:sz w:val="28"/>
           <w:szCs w:val="28"/>
         </w:rPr>
+        <w:lastRenderedPageBreak/>
         <w:t>Asp-controller</w:t>
       </w:r>
       <w:proofErr w:type="spellEnd"/>
@@ -16844,17 +17630,7 @@
           <w:szCs w:val="28"/>
           <w:highlight w:val="white"/>
         </w:rPr>
-        <w:t xml:space="preserve">редставлява колекцията от всички обекти в контекста или които могат да бъдат заявени от базата </w:t>
-      </w:r>
-      <w:r>
-        <w:rPr>
-          <w:color w:val="000000"/>
-          <w:sz w:val="28"/>
-          <w:szCs w:val="28"/>
-          <w:highlight w:val="white"/>
-        </w:rPr>
-        <w:lastRenderedPageBreak/>
-        <w:t xml:space="preserve">данни от даден тип. Обектите </w:t>
+        <w:t xml:space="preserve">редставлява колекцията от всички обекти в контекста или които могат да бъдат заявени от базата данни от даден тип. Обектите </w:t>
       </w:r>
       <w:proofErr w:type="spellStart"/>
       <w:r>
@@ -17215,7 +17991,15 @@
           <w:sz w:val="28"/>
           <w:szCs w:val="28"/>
         </w:rPr>
-        <w:t xml:space="preserve">Приложението “Търсене и предлагане на услуги” ще улеснява работата на всички хора, дори и на учениците под 18 години. За използването на това приложение е нужно само да имате знания, като програмиране, дебъгване и много други, но само ако предлагате услуга. Годините нямат значение. Може да сте на 15, но може и да сте на 65, стига да сте коректни и културни към купувачите или продавачите. </w:t>
+        <w:t xml:space="preserve">Приложението “Търсене и предлагане на услуги” ще улеснява работата на всички хора, дори и на учениците под 18 години. За използването на това приложение е нужно само да имате знания, като програмиране, дебъгване и много други, но само ако предлагате услуга. Годините нямат значение. </w:t>
+      </w:r>
+      <w:r>
+        <w:rPr>
+          <w:sz w:val="28"/>
+          <w:szCs w:val="28"/>
+        </w:rPr>
+        <w:lastRenderedPageBreak/>
+        <w:t xml:space="preserve">Може да сте на 15, но може и да сте на 65, стига да сте коректни и културни към купувачите или продавачите. </w:t>
       </w:r>
     </w:p>
     <w:p>
@@ -21988,4 +22772,16 @@
   </a:objectDefaults>
   <a:extraClrSchemeLst/>
 </a:theme>
+</file>
+
+<file path=customXml/item1.xml><?xml version="1.0" encoding="utf-8"?>
+<b:Sources xmlns:b="http://schemas.openxmlformats.org/officeDocument/2006/bibliography" xmlns="http://schemas.openxmlformats.org/officeDocument/2006/bibliography" SelectedStyle="\APASixthEditionOfficeOnline.xsl" StyleName="APA" Version="6"/>
+</file>
+
+<file path=customXml/itemProps1.xml><?xml version="1.0" encoding="utf-8"?>
+<ds:datastoreItem xmlns:ds="http://schemas.openxmlformats.org/officeDocument/2006/customXml" ds:itemID="{BC1D38F3-876F-4337-A4A9-A729DA13C955}">
+  <ds:schemaRefs>
+    <ds:schemaRef ds:uri="http://schemas.openxmlformats.org/officeDocument/2006/bibliography"/>
+  </ds:schemaRefs>
+</ds:datastoreItem>
 </file>
</xml_diff>